<commit_message>
fix dysnte video play
</commit_message>
<xml_diff>
--- a/doc.docx
+++ b/doc.docx
@@ -37,12 +37,17 @@
       <w:r>
         <w:t>vega</w:t>
       </w:r>
+      <w:bookmarkStart w:id="0" w:name="_GoBack"/>
+      <w:bookmarkEnd w:id="0"/>
       <w:proofErr w:type="spellEnd"/>
     </w:p>
     <w:p>
       <w:proofErr w:type="spellStart"/>
       <w:r>
-        <w:t>vvage</w:t>
+        <w:t>v</w:t>
+      </w:r>
+      <w:r>
+        <w:t>ega</w:t>
       </w:r>
       <w:proofErr w:type="spellEnd"/>
       <w:r>
@@ -64,6 +69,25 @@
     <w:p>
       <w:r>
         <w:t>boxplot :68</w:t>
+      </w:r>
+    </w:p>
+    <w:p/>
+    <w:p>
+      <w:r>
+        <w:t>make ajax request</w:t>
+      </w:r>
+    </w:p>
+    <w:p>
+      <w:r>
+        <w:t>/#/</w:t>
+      </w:r>
+      <w:proofErr w:type="spellStart"/>
+      <w:r>
+        <w:t>userid</w:t>
+      </w:r>
+      <w:proofErr w:type="spellEnd"/>
+      <w:r>
+        <w:t>=1</w:t>
       </w:r>
     </w:p>
     <w:p/>
@@ -151,6 +175,7 @@
       </w:pPr>
       <w:proofErr w:type="spellStart"/>
       <w:r>
+        <w:lastRenderedPageBreak/>
         <w:t>Scagnostics</w:t>
       </w:r>
       <w:proofErr w:type="spellEnd"/>
@@ -170,7 +195,6 @@
     </w:p>
     <w:p>
       <w:r>
-        <w:lastRenderedPageBreak/>
         <w:t>msg += "&lt;</w:t>
       </w:r>
       <w:proofErr w:type="spellStart"/>
@@ -12699,10 +12723,7 @@
         </w:tc>
       </w:tr>
     </w:tbl>
-    <w:p>
-      <w:bookmarkStart w:id="0" w:name="_GoBack"/>
-      <w:bookmarkEnd w:id="0"/>
-    </w:p>
+    <w:p/>
     <w:sectPr>
       <w:pgSz w:w="12240" w:h="15840"/>
       <w:pgMar w:top="1440" w:right="1440" w:bottom="1440" w:left="1440" w:header="720" w:footer="720" w:gutter="0"/>
@@ -12730,7 +12751,7 @@
       </w:pPr>
     </w:pPrDefault>
   </w:docDefaults>
-  <w:latentStyles w:defLockedState="0" w:defUIPriority="99" w:defSemiHidden="0" w:defUnhideWhenUsed="0" w:defQFormat="0" w:count="375">
+  <w:latentStyles w:defLockedState="0" w:defUIPriority="99" w:defSemiHidden="0" w:defUnhideWhenUsed="0" w:defQFormat="0" w:count="376">
     <w:lsdException w:name="Normal" w:uiPriority="0" w:qFormat="1"/>
     <w:lsdException w:name="heading 1" w:uiPriority="9" w:qFormat="1"/>
     <w:lsdException w:name="heading 2" w:semiHidden="1" w:uiPriority="9" w:unhideWhenUsed="1" w:qFormat="1"/>
@@ -12836,7 +12857,6 @@
     <w:lsdException w:name="HTML Sample" w:semiHidden="1" w:unhideWhenUsed="1"/>
     <w:lsdException w:name="HTML Typewriter" w:semiHidden="1" w:unhideWhenUsed="1"/>
     <w:lsdException w:name="HTML Variable" w:semiHidden="1" w:unhideWhenUsed="1"/>
-    <w:lsdException w:name="Normal Table" w:semiHidden="1" w:unhideWhenUsed="1"/>
     <w:lsdException w:name="annotation subject" w:semiHidden="1" w:unhideWhenUsed="1"/>
     <w:lsdException w:name="No List" w:semiHidden="1" w:unhideWhenUsed="1"/>
     <w:lsdException w:name="Outline List 1" w:semiHidden="1" w:unhideWhenUsed="1"/>
@@ -12883,10 +12903,8 @@
     <w:lsdException w:name="Table Subtle 2" w:semiHidden="1" w:unhideWhenUsed="1"/>
     <w:lsdException w:name="Table Web 1" w:semiHidden="1" w:unhideWhenUsed="1"/>
     <w:lsdException w:name="Table Web 2" w:semiHidden="1" w:unhideWhenUsed="1"/>
-    <w:lsdException w:name="Table Web 3" w:semiHidden="1" w:unhideWhenUsed="1"/>
     <w:lsdException w:name="Balloon Text" w:semiHidden="1" w:unhideWhenUsed="1"/>
     <w:lsdException w:name="Table Grid" w:uiPriority="39"/>
-    <w:lsdException w:name="Table Theme" w:semiHidden="1" w:unhideWhenUsed="1"/>
     <w:lsdException w:name="Placeholder Text" w:semiHidden="1"/>
     <w:lsdException w:name="No Spacing" w:uiPriority="1" w:qFormat="1"/>
     <w:lsdException w:name="Light Shading" w:uiPriority="60"/>
@@ -13106,6 +13124,7 @@
     <w:lsdException w:name="Smart Hyperlink" w:semiHidden="1" w:unhideWhenUsed="1"/>
     <w:lsdException w:name="Hashtag" w:semiHidden="1" w:unhideWhenUsed="1"/>
     <w:lsdException w:name="Unresolved Mention" w:semiHidden="1" w:unhideWhenUsed="1"/>
+    <w:lsdException w:name="Smart Link" w:semiHidden="1" w:unhideWhenUsed="1"/>
   </w:latentStyles>
   <w:style w:type="paragraph" w:default="1" w:styleId="Normal">
     <w:name w:val="Normal"/>

</xml_diff>